<commit_message>
Conclusão do relatório parcial
</commit_message>
<xml_diff>
--- a/Documentos/RelatórioParcial.docx
+++ b/Documentos/RelatórioParcial.docx
@@ -121,12 +121,28 @@
               </w:rPr>
               <w:t xml:space="preserve">eurística </w:t>
             </w:r>
+            <w:proofErr w:type="spellStart"/>
             <w:r>
               <w:rPr>
                 <w:i/>
               </w:rPr>
-              <w:t>Early Skip</w:t>
-            </w:r>
+              <w:t>Early</w:t>
+            </w:r>
+            <w:proofErr w:type="spellEnd"/>
+            <w:r>
+              <w:rPr>
+                <w:i/>
+              </w:rPr>
+              <w:t xml:space="preserve"> </w:t>
+            </w:r>
+            <w:proofErr w:type="spellStart"/>
+            <w:r>
+              <w:rPr>
+                <w:i/>
+              </w:rPr>
+              <w:t>Skip</w:t>
+            </w:r>
+            <w:proofErr w:type="spellEnd"/>
             <w:r>
               <w:t>/DIS</w:t>
             </w:r>
@@ -138,8 +154,13 @@
           </w:tcPr>
           <w:p>
             <w:r>
-              <w:t>Ruhan Conceição, Erick Moreira, Heitor Almeida, Marcos Bueno, Thiago Bubolz</w:t>
-            </w:r>
+              <w:t xml:space="preserve">Ruhan Conceição, Erick Moreira, Heitor Almeida, Marcos Bueno, Thiago </w:t>
+            </w:r>
+            <w:proofErr w:type="spellStart"/>
+            <w:r>
+              <w:t>Bubolz</w:t>
+            </w:r>
+            <w:proofErr w:type="spellEnd"/>
           </w:p>
         </w:tc>
       </w:tr>
@@ -163,11 +184,27 @@
         <w:rPr>
           <w:i/>
         </w:rPr>
-        <w:t>front-end</w:t>
-      </w:r>
+        <w:t>front-</w:t>
+      </w:r>
+      <w:proofErr w:type="spellStart"/>
+      <w:r>
+        <w:rPr>
+          <w:i/>
+        </w:rPr>
+        <w:t>end</w:t>
+      </w:r>
+      <w:proofErr w:type="spellEnd"/>
       <w:r>
         <w:t>), e síntese das vistas virtuais.</w:t>
       </w:r>
+    </w:p>
+    <w:p>
+      <w:pPr>
+        <w:jc w:val="both"/>
+        <w:rPr>
+          <w:sz w:val="16"/>
+        </w:rPr>
+      </w:pPr>
     </w:p>
     <w:p>
       <w:pPr>
@@ -176,36 +213,78 @@
       <w:r>
         <w:t xml:space="preserve">Quanto a definição dos experimentos, definiu-se que as sequências a serem codificadas serão: </w:t>
       </w:r>
+      <w:proofErr w:type="spellStart"/>
       <w:r>
         <w:rPr>
           <w:i/>
         </w:rPr>
-        <w:t>Kendo, Newspaper, GT_Fly</w:t>
-      </w:r>
+        <w:t>Kendo</w:t>
+      </w:r>
+      <w:proofErr w:type="spellEnd"/>
+      <w:r>
+        <w:rPr>
+          <w:i/>
+        </w:rPr>
+        <w:t xml:space="preserve">, </w:t>
+      </w:r>
+      <w:proofErr w:type="spellStart"/>
+      <w:r>
+        <w:rPr>
+          <w:i/>
+        </w:rPr>
+        <w:t>Newspaper</w:t>
+      </w:r>
+      <w:proofErr w:type="spellEnd"/>
+      <w:r>
+        <w:rPr>
+          <w:i/>
+        </w:rPr>
+        <w:t xml:space="preserve">, </w:t>
+      </w:r>
+      <w:proofErr w:type="spellStart"/>
+      <w:r>
+        <w:rPr>
+          <w:i/>
+        </w:rPr>
+        <w:t>GT_Fly</w:t>
+      </w:r>
+      <w:proofErr w:type="spellEnd"/>
       <w:r>
         <w:t xml:space="preserve"> e </w:t>
       </w:r>
+      <w:proofErr w:type="spellStart"/>
       <w:r>
         <w:rPr>
           <w:i/>
         </w:rPr>
         <w:t>Poznan_Street</w:t>
       </w:r>
+      <w:proofErr w:type="spellEnd"/>
       <w:r>
         <w:t xml:space="preserve">, utilizando QP 30. A solução </w:t>
       </w:r>
+      <w:proofErr w:type="spellStart"/>
       <w:r>
         <w:rPr>
           <w:i/>
         </w:rPr>
         <w:t>Early</w:t>
       </w:r>
+      <w:proofErr w:type="spellEnd"/>
       <w:r>
         <w:rPr>
           <w:i/>
         </w:rPr>
-        <w:t xml:space="preserve"> Skip</w:t>
-      </w:r>
+        <w:t xml:space="preserve"> </w:t>
+      </w:r>
+      <w:proofErr w:type="spellStart"/>
+      <w:r>
+        <w:rPr>
+          <w:i/>
+        </w:rPr>
+        <w:t>Skip</w:t>
+      </w:r>
+      <w:proofErr w:type="spellEnd"/>
       <w:r>
         <w:t xml:space="preserve">/DIS é o foco de análise deste trabalho, o qual foi desenvolvido durante a dissertação de mestrado do Ruhan. Dois </w:t>
       </w:r>
@@ -230,6 +309,14 @@
       <w:r>
         <w:t>: 95% e 80%.</w:t>
       </w:r>
+    </w:p>
+    <w:p>
+      <w:pPr>
+        <w:jc w:val="both"/>
+        <w:rPr>
+          <w:sz w:val="16"/>
+        </w:rPr>
+      </w:pPr>
     </w:p>
     <w:p>
       <w:pPr>
@@ -248,8 +335,24 @@
         <w:t>player</w:t>
       </w:r>
       <w:r>
-        <w:t xml:space="preserve"> de vídeos YUVs não executava as sequências decodificadas e sintetizadas. </w:t>
-      </w:r>
+        <w:t xml:space="preserve"> de vídeos </w:t>
+      </w:r>
+      <w:proofErr w:type="spellStart"/>
+      <w:r>
+        <w:t>YUVs</w:t>
+      </w:r>
+      <w:proofErr w:type="spellEnd"/>
+      <w:r>
+        <w:t xml:space="preserve"> não executava as sequências decodificadas e sintetizadas. </w:t>
+      </w:r>
+    </w:p>
+    <w:p>
+      <w:pPr>
+        <w:jc w:val="both"/>
+        <w:rPr>
+          <w:sz w:val="16"/>
+        </w:rPr>
+      </w:pPr>
     </w:p>
     <w:p>
       <w:pPr>
@@ -270,22 +373,64 @@
       <w:r>
         <w:t xml:space="preserve">. Apenas necessita-se de ajustes referentes ao procedimento a ser adotado durante a análise subjetiva. O próximo passo será o desenvolvimento do </w:t>
       </w:r>
+      <w:proofErr w:type="spellStart"/>
       <w:r>
         <w:rPr>
           <w:i/>
         </w:rPr>
         <w:t>back-end</w:t>
       </w:r>
+      <w:proofErr w:type="spellEnd"/>
       <w:r>
         <w:t xml:space="preserve"> do aplicativo, realizando a coleta, armazenamento e processamento dos dados obtidos.</w:t>
       </w:r>
+    </w:p>
+    <w:p>
+      <w:pPr>
+        <w:jc w:val="both"/>
+        <w:rPr>
+          <w:sz w:val="16"/>
+        </w:rPr>
+      </w:pPr>
     </w:p>
     <w:p>
       <w:pPr>
         <w:jc w:val="both"/>
       </w:pPr>
       <w:r>
-        <w:t>Em parceria com o grupo do Mário, a exibição de vídeos YUV 3D na televisão do GACI encontra-se estagnada, visto que os óculos do aparelho se encontram desaparecidos. É importante destacar que a geração do vídeo 3D – a ser exibido na TV – a partir da combinação de duas vistas foi realizado pelo grupo do Mário.</w:t>
+        <w:t>Em parceria com o grupo do Mário, a exibição de vídeos YUV 3D na televisã</w:t>
+      </w:r>
+      <w:r>
+        <w:t>o do GACI encontra-se estagnada</w:t>
+      </w:r>
+      <w:r>
+        <w:t xml:space="preserve"> visto que os óculos do aparelho se encontram desaparecidos. É importante destacar que a geração do vídeo 3D – a ser exibido na TV – a partir da combinação de duas vistas foi realizado pelo grupo do Mário.</w:t>
+      </w:r>
+    </w:p>
+    <w:p>
+      <w:pPr>
+        <w:jc w:val="both"/>
+      </w:pPr>
+      <w:bookmarkStart w:id="0" w:name="_GoBack"/>
+      <w:bookmarkEnd w:id="0"/>
+    </w:p>
+    <w:p>
+      <w:pPr>
+        <w:jc w:val="both"/>
+      </w:pPr>
+      <w:r>
+        <w:t xml:space="preserve">Por fim, é importante destacar que todo o trabalho está sendo desenvolvido utilizando o sistema de controle de versões </w:t>
+      </w:r>
+      <w:proofErr w:type="spellStart"/>
+      <w:r>
+        <w:t>Git</w:t>
+      </w:r>
+      <w:proofErr w:type="spellEnd"/>
+      <w:r>
+        <w:t xml:space="preserve">. O repositório do projeto está disponível em: </w:t>
+      </w:r>
+      <w:r>
+        <w:t>https://github.com/haga-/qsvd</w:t>
       </w:r>
     </w:p>
     <w:p>
@@ -498,7 +643,15 @@
           </w:tcPr>
           <w:p>
             <w:r>
-              <w:t>Desenvolvimento da aplicação (Front-end)</w:t>
+              <w:t>Desenvolvimento da aplicação (Front-</w:t>
+            </w:r>
+            <w:proofErr w:type="spellStart"/>
+            <w:r>
+              <w:t>end</w:t>
+            </w:r>
+            <w:proofErr w:type="spellEnd"/>
+            <w:r>
+              <w:t>)</w:t>
             </w:r>
           </w:p>
         </w:tc>
@@ -517,8 +670,13 @@
             <w:tcW w:w="732" w:type="pct"/>
           </w:tcPr>
           <w:p>
-            <w:r>
-              <w:t>Érick/Heitor</w:t>
+            <w:proofErr w:type="spellStart"/>
+            <w:r>
+              <w:t>Érick</w:t>
+            </w:r>
+            <w:proofErr w:type="spellEnd"/>
+            <w:r>
+              <w:t>/Heitor</w:t>
             </w:r>
           </w:p>
         </w:tc>
@@ -534,8 +692,16 @@
               <w:rPr>
                 <w:i/>
               </w:rPr>
-              <w:t>Front-end</w:t>
-            </w:r>
+              <w:t>Front-</w:t>
+            </w:r>
+            <w:proofErr w:type="spellStart"/>
+            <w:r>
+              <w:rPr>
+                <w:i/>
+              </w:rPr>
+              <w:t>end</w:t>
+            </w:r>
+            <w:proofErr w:type="spellEnd"/>
             <w:r>
               <w:t>) encontra-se em fase final de desenvolvimento</w:t>
             </w:r>
@@ -552,7 +718,15 @@
           </w:tcPr>
           <w:p>
             <w:r>
-              <w:t>Desenvolvimento da aplicação (Back-end)</w:t>
+              <w:t>Desenvolvimento da aplicação (Back-</w:t>
+            </w:r>
+            <w:proofErr w:type="spellStart"/>
+            <w:r>
+              <w:t>end</w:t>
+            </w:r>
+            <w:proofErr w:type="spellEnd"/>
+            <w:r>
+              <w:t>)</w:t>
             </w:r>
           </w:p>
         </w:tc>
@@ -562,7 +736,13 @@
           </w:tcPr>
           <w:p>
             <w:r>
-              <w:t>Fase Inicial</w:t>
+              <w:t xml:space="preserve">Fase </w:t>
+            </w:r>
+            <w:r>
+              <w:t>i</w:t>
+            </w:r>
+            <w:r>
+              <w:t>nicial</w:t>
             </w:r>
           </w:p>
         </w:tc>
@@ -571,8 +751,13 @@
             <w:tcW w:w="732" w:type="pct"/>
           </w:tcPr>
           <w:p>
-            <w:r>
-              <w:t>Érick/Heitor</w:t>
+            <w:proofErr w:type="spellStart"/>
+            <w:r>
+              <w:t>Érick</w:t>
+            </w:r>
+            <w:proofErr w:type="spellEnd"/>
+            <w:r>
+              <w:t>/Heitor</w:t>
             </w:r>
           </w:p>
         </w:tc>
@@ -603,7 +788,13 @@
           </w:tcPr>
           <w:p>
             <w:r>
-              <w:t>Fase Inicial</w:t>
+              <w:t xml:space="preserve">Fase </w:t>
+            </w:r>
+            <w:r>
+              <w:t>i</w:t>
+            </w:r>
+            <w:r>
+              <w:t>nicial</w:t>
             </w:r>
           </w:p>
         </w:tc>
@@ -696,7 +887,7 @@
           </w:tcPr>
           <w:p>
             <w:r>
-              <w:t>Fase Inicial</w:t>
+              <w:t>A desenvolver</w:t>
             </w:r>
           </w:p>
         </w:tc>
@@ -714,7 +905,11 @@
           <w:tcPr>
             <w:tcW w:w="2052" w:type="pct"/>
           </w:tcPr>
-          <w:p/>
+          <w:p>
+            <w:r>
+              <w:t>Métrica de avaliação objetiva para mapas de profundidade (verificar relação com resultados objetivos e subjetivos para vistas sintetizadas)</w:t>
+            </w:r>
+          </w:p>
         </w:tc>
       </w:tr>
       <w:tr>
@@ -727,7 +922,7 @@
           </w:tcPr>
           <w:p>
             <w:r>
-              <w:t>Preparar ambiente para análise subjetiva</w:t>
+              <w:t>Estudo das metodologias de avaliação de vídeos 3D</w:t>
             </w:r>
           </w:p>
         </w:tc>
@@ -737,7 +932,7 @@
           </w:tcPr>
           <w:p>
             <w:r>
-              <w:t>Fase de Estudo</w:t>
+              <w:t>A desenvolver</w:t>
             </w:r>
           </w:p>
         </w:tc>
@@ -747,7 +942,7 @@
           </w:tcPr>
           <w:p>
             <w:r>
-              <w:t>Marcos</w:t>
+              <w:t>Ruhan</w:t>
             </w:r>
           </w:p>
         </w:tc>
@@ -755,11 +950,7 @@
           <w:tcPr>
             <w:tcW w:w="2052" w:type="pct"/>
           </w:tcPr>
-          <w:p>
-            <w:r>
-              <w:t>Preparar ambiente onde serão realizadas as avaliações subjetivas de acordo com especificações</w:t>
-            </w:r>
-          </w:p>
+          <w:p/>
         </w:tc>
       </w:tr>
       <w:tr>
@@ -772,6 +963,57 @@
           </w:tcPr>
           <w:p>
             <w:r>
+              <w:t>Preparar ambiente para análise subjetiva</w:t>
+            </w:r>
+          </w:p>
+        </w:tc>
+        <w:tc>
+          <w:tcPr>
+            <w:tcW w:w="748" w:type="pct"/>
+          </w:tcPr>
+          <w:p>
+            <w:r>
+              <w:t xml:space="preserve">Fase de </w:t>
+            </w:r>
+            <w:r>
+              <w:t>e</w:t>
+            </w:r>
+            <w:r>
+              <w:t>studo</w:t>
+            </w:r>
+          </w:p>
+        </w:tc>
+        <w:tc>
+          <w:tcPr>
+            <w:tcW w:w="732" w:type="pct"/>
+          </w:tcPr>
+          <w:p>
+            <w:r>
+              <w:t>Marcos</w:t>
+            </w:r>
+          </w:p>
+        </w:tc>
+        <w:tc>
+          <w:tcPr>
+            <w:tcW w:w="2052" w:type="pct"/>
+          </w:tcPr>
+          <w:p>
+            <w:r>
+              <w:t>Preparar ambiente onde serão realizadas as avaliações subjetivas de acordo com especificações</w:t>
+            </w:r>
+          </w:p>
+        </w:tc>
+      </w:tr>
+      <w:tr>
+        <w:trPr>
+          <w:jc w:val="center"/>
+        </w:trPr>
+        <w:tc>
+          <w:tcPr>
+            <w:tcW w:w="1468" w:type="pct"/>
+          </w:tcPr>
+          <w:p>
+            <w:r>
               <w:t>Realizar análise subjetiva</w:t>
             </w:r>
           </w:p>
@@ -780,7 +1022,11 @@
           <w:tcPr>
             <w:tcW w:w="748" w:type="pct"/>
           </w:tcPr>
-          <w:p/>
+          <w:p>
+            <w:r>
+              <w:t>A desenvolver</w:t>
+            </w:r>
+          </w:p>
         </w:tc>
         <w:tc>
           <w:tcPr>
@@ -947,15 +1193,107 @@
         <w:pStyle w:val="ttulo1"/>
       </w:pPr>
       <w:r>
-        <w:t>Conclusões/recomendações</w:t>
+        <w:t>PASSOS SEGUINTES</w:t>
       </w:r>
     </w:p>
     <w:p>
-      <w:r>
-        <w:t xml:space="preserve">Os próximos passos </w:t>
-      </w:r>
-      <w:bookmarkStart w:id="0" w:name="_GoBack"/>
-      <w:bookmarkEnd w:id="0"/>
+      <w:pPr>
+        <w:jc w:val="both"/>
+      </w:pPr>
+      <w:r>
+        <w:t xml:space="preserve">A seguir, serão realizados estudos em documentos referentes ao desenvolvimento da análise subjetiva em vídeos 3D, viabilizando a preparação do ambiente e realização da análise. </w:t>
+      </w:r>
+      <w:r>
+        <w:t xml:space="preserve">Além disso, será desenvolvido um </w:t>
+      </w:r>
+      <w:r>
+        <w:rPr>
+          <w:i/>
+        </w:rPr>
+        <w:t>script</w:t>
+      </w:r>
+      <w:r>
+        <w:t xml:space="preserve"> em </w:t>
+      </w:r>
+      <w:proofErr w:type="spellStart"/>
+      <w:r>
+        <w:t>Matlab</w:t>
+      </w:r>
+      <w:proofErr w:type="spellEnd"/>
+      <w:r>
+        <w:t xml:space="preserve"> que concatene todas as sequências de vídeo a serem exibidas ao espectadores, além de inserir vídeos estáticos intermediários entre os experimentos. </w:t>
+      </w:r>
+    </w:p>
+    <w:p>
+      <w:pPr>
+        <w:jc w:val="both"/>
+        <w:rPr>
+          <w:sz w:val="16"/>
+        </w:rPr>
+      </w:pPr>
+      <w:r>
+        <w:t xml:space="preserve"> </w:t>
+      </w:r>
+    </w:p>
+    <w:p>
+      <w:pPr>
+        <w:jc w:val="both"/>
+      </w:pPr>
+      <w:r>
+        <w:t xml:space="preserve">Somando-se a isto, este estudo definirá quais aspectos em relação às sequências exibidas (qualidade, sensação de profundidade, </w:t>
+      </w:r>
+      <w:proofErr w:type="spellStart"/>
+      <w:r>
+        <w:t>etc</w:t>
+      </w:r>
+      <w:proofErr w:type="spellEnd"/>
+      <w:r>
+        <w:t>) serão abordadas na análise subjetiva.</w:t>
+      </w:r>
+      <w:r>
+        <w:t xml:space="preserve"> Consequentemente, uma vez definidos os critérios de avaliação, será possível finalizar o desenvolvimento </w:t>
+      </w:r>
+      <w:r>
+        <w:rPr>
+          <w:i/>
+        </w:rPr>
+        <w:t>front-</w:t>
+      </w:r>
+      <w:proofErr w:type="spellStart"/>
+      <w:r>
+        <w:rPr>
+          <w:i/>
+        </w:rPr>
+        <w:t>end</w:t>
+      </w:r>
+      <w:proofErr w:type="spellEnd"/>
+      <w:r>
+        <w:t xml:space="preserve"> do aplicativo. Uma vez finalizada esta etapa, dar-se-á o desenvolvimento </w:t>
+      </w:r>
+      <w:proofErr w:type="spellStart"/>
+      <w:r>
+        <w:rPr>
+          <w:i/>
+        </w:rPr>
+        <w:t>back-end</w:t>
+      </w:r>
+      <w:proofErr w:type="spellEnd"/>
+      <w:r>
+        <w:t xml:space="preserve"> deste, o qual realizará o processamento e armazenamento dos dados obtidos nas análises.</w:t>
+      </w:r>
+    </w:p>
+    <w:p>
+      <w:pPr>
+        <w:jc w:val="both"/>
+        <w:rPr>
+          <w:sz w:val="16"/>
+        </w:rPr>
+      </w:pPr>
+    </w:p>
+    <w:p>
+      <w:r>
+        <w:t>Por fim, pretende-se viabilizar a exibição de vídeos 3D na televisão do GACI juntamente com o grupo de trabalho do Mário.</w:t>
+      </w:r>
     </w:p>
     <w:sectPr>
       <w:footerReference w:type="default" r:id="rId9"/>
@@ -1566,6 +1904,7 @@
   <w:style w:type="character" w:default="1" w:styleId="Fontepargpadro">
     <w:name w:val="Default Paragraph Font"/>
     <w:uiPriority w:val="1"/>
+    <w:semiHidden/>
     <w:unhideWhenUsed/>
   </w:style>
   <w:style w:type="table" w:default="1" w:styleId="Tabelanormal">
@@ -1700,6 +2039,7 @@
       <w:spacing w:before="0" w:after="0"/>
     </w:pPr>
     <w:tblPr>
+      <w:tblInd w:w="0" w:type="dxa"/>
       <w:tblBorders>
         <w:top w:val="single" w:sz="4" w:space="0" w:color="auto"/>
         <w:left w:val="single" w:sz="4" w:space="0" w:color="auto"/>
@@ -1708,6 +2048,12 @@
         <w:insideH w:val="single" w:sz="4" w:space="0" w:color="auto"/>
         <w:insideV w:val="single" w:sz="4" w:space="0" w:color="auto"/>
       </w:tblBorders>
+      <w:tblCellMar>
+        <w:top w:w="0" w:type="dxa"/>
+        <w:left w:w="108" w:type="dxa"/>
+        <w:bottom w:w="0" w:type="dxa"/>
+        <w:right w:w="108" w:type="dxa"/>
+      </w:tblCellMar>
     </w:tblPr>
   </w:style>
   <w:style w:type="paragraph" w:styleId="Ttulo">
@@ -1776,9 +2122,16 @@
     <w:basedOn w:val="Tabelanormal"/>
     <w:uiPriority w:val="99"/>
     <w:tblPr>
+      <w:tblInd w:w="0" w:type="dxa"/>
       <w:tblBorders>
         <w:insideH w:val="single" w:sz="4" w:space="0" w:color="BFBFBF" w:themeColor="background1" w:themeShade="BF"/>
       </w:tblBorders>
+      <w:tblCellMar>
+        <w:top w:w="0" w:type="dxa"/>
+        <w:left w:w="108" w:type="dxa"/>
+        <w:bottom w:w="0" w:type="dxa"/>
+        <w:right w:w="108" w:type="dxa"/>
+      </w:tblCellMar>
     </w:tblPr>
     <w:tblStylePr w:type="firstRow">
       <w:rPr>
@@ -1939,28 +2292,29 @@
     <w:charset w:val="00"/>
     <w:family w:val="roman"/>
     <w:pitch w:val="variable"/>
-    <w:sig w:usb0="E0002EFF" w:usb1="C000785B" w:usb2="00000009" w:usb3="00000000" w:csb0="000001FF" w:csb1="00000000"/>
+    <w:sig w:usb0="E0002EFF" w:usb1="C0007843" w:usb2="00000009" w:usb3="00000000" w:csb0="000001FF" w:csb1="00000000"/>
   </w:font>
   <w:font w:name="Calibri">
     <w:panose1 w:val="020F0502020204030204"/>
     <w:charset w:val="00"/>
     <w:family w:val="swiss"/>
     <w:pitch w:val="variable"/>
-    <w:sig w:usb0="E0002AFF" w:usb1="C000247B" w:usb2="00000009" w:usb3="00000000" w:csb0="000001FF" w:csb1="00000000"/>
+    <w:sig w:usb0="E00002FF" w:usb1="4000ACFF" w:usb2="00000001" w:usb3="00000000" w:csb0="0000019F" w:csb1="00000000"/>
   </w:font>
   <w:font w:name="Segoe UI">
     <w:panose1 w:val="020B0502040204020203"/>
     <w:charset w:val="00"/>
     <w:family w:val="swiss"/>
+    <w:notTrueType/>
     <w:pitch w:val="variable"/>
-    <w:sig w:usb0="E4002EFF" w:usb1="C000E47F" w:usb2="00000009" w:usb3="00000000" w:csb0="000001FF" w:csb1="00000000"/>
+    <w:sig w:usb0="00000003" w:usb1="00000000" w:usb2="00000000" w:usb3="00000000" w:csb0="00000001" w:csb1="00000000"/>
   </w:font>
   <w:font w:name="Calibri Light">
     <w:panose1 w:val="020F0302020204030204"/>
     <w:charset w:val="00"/>
     <w:family w:val="swiss"/>
     <w:pitch w:val="variable"/>
-    <w:sig w:usb0="E0002AFF" w:usb1="C000247B" w:usb2="00000009" w:usb3="00000000" w:csb0="000001FF" w:csb1="00000000"/>
+    <w:sig w:usb0="A00002EF" w:usb1="4000207B" w:usb2="00000000" w:usb3="00000000" w:csb0="0000019F" w:csb1="00000000"/>
   </w:font>
 </w:fonts>
 </file>
@@ -1981,7 +2335,9 @@
   </w:compat>
   <w:rsids>
     <w:rsidRoot w:val="00A134EC"/>
+    <w:rsid w:val="00061441"/>
     <w:rsid w:val="00A134EC"/>
+    <w:rsid w:val="00F07DBC"/>
   </w:rsids>
   <m:mathPr>
     <m:mathFont m:val="Cambria Math"/>
@@ -2736,6 +3092,12 @@
 </file>
 
 <file path=customXml/item1.xml><?xml version="1.0" encoding="utf-8"?>
+<mappings xmlns="http://schemas.microsoft.com/pics">
+  <picture>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</picture>
+</mappings>
+</file>
+
+<file path=customXml/item2.xml><?xml version="1.0" encoding="utf-8"?>
 <FormTemplates xmlns="http://schemas.microsoft.com/sharepoint/v3/contenttype/forms">
   <Display>DocumentLibraryForm</Display>
   <Edit>AssetEditForm</Edit>
@@ -2743,17 +3105,19 @@
 </FormTemplates>
 </file>
 
-<file path=customXml/item2.xml><?xml version="1.0" encoding="utf-8"?>
-<mappings xmlns="http://schemas.microsoft.com/pics">
-  <picture>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</picture>
-</mappings>
-</file>
-
 <file path=customXml/item3.xml><?xml version="1.0" encoding="utf-8"?>
 <b:Sources xmlns:b="http://schemas.openxmlformats.org/officeDocument/2006/bibliography" SelectedStyle="\APA.XSL" StyleName="APA"/>
 </file>
 
 <file path=customXml/itemProps1.xml><?xml version="1.0" encoding="utf-8"?>
+<ds:datastoreItem xmlns:ds="http://schemas.openxmlformats.org/officeDocument/2006/customXml" ds:itemID="{47E18979-C756-43FD-9D2A-15203E6A502A}">
+  <ds:schemaRefs>
+    <ds:schemaRef ds:uri="http://schemas.microsoft.com/pics"/>
+  </ds:schemaRefs>
+</ds:datastoreItem>
+</file>
+
+<file path=customXml/itemProps2.xml><?xml version="1.0" encoding="utf-8"?>
 <ds:datastoreItem xmlns:ds="http://schemas.openxmlformats.org/officeDocument/2006/customXml" ds:itemID="{51FBD1A1-449C-4EBE-BCFF-5A2F45398A1C}">
   <ds:schemaRefs>
     <ds:schemaRef ds:uri="http://schemas.microsoft.com/sharepoint/v3/contenttype/forms"/>
@@ -2761,16 +3125,8 @@
 </ds:datastoreItem>
 </file>
 
-<file path=customXml/itemProps2.xml><?xml version="1.0" encoding="utf-8"?>
-<ds:datastoreItem xmlns:ds="http://schemas.openxmlformats.org/officeDocument/2006/customXml" ds:itemID="{47E18979-C756-43FD-9D2A-15203E6A502A}">
-  <ds:schemaRefs>
-    <ds:schemaRef ds:uri="http://schemas.microsoft.com/pics"/>
-  </ds:schemaRefs>
-</ds:datastoreItem>
-</file>
-
 <file path=customXml/itemProps3.xml><?xml version="1.0" encoding="utf-8"?>
-<ds:datastoreItem xmlns:ds="http://schemas.openxmlformats.org/officeDocument/2006/customXml" ds:itemID="{22170F7B-E62F-4989-902C-EE579554EC83}">
+<ds:datastoreItem xmlns:ds="http://schemas.openxmlformats.org/officeDocument/2006/customXml" ds:itemID="{9EDB07D0-7161-4DB1-BD32-03CE9328C91E}">
   <ds:schemaRefs>
     <ds:schemaRef ds:uri="http://schemas.openxmlformats.org/officeDocument/2006/bibliography"/>
   </ds:schemaRefs>

</xml_diff>